<commit_message>
Auto-generate TEX, PDF, DOCX, TXT from Markdown
</commit_message>
<xml_diff>
--- a/CV_Gaurav_Nyaupane.docx
+++ b/CV_Gaurav_Nyaupane.docx
@@ -122,13 +122,6 @@
         </w:r>
       </w:hyperlink>
     </w:p>
-    <w:p>
-      <w:r>
-        <w:pict>
-          <v:rect style="width:0;height:1.5pt" o:hralign="center" o:hrstd="t" o:hr="t"/>
-        </w:pict>
-      </w:r>
-    </w:p>
     <w:bookmarkStart w:id="25" w:name="research-interests"/>
     <w:p>
       <w:pPr>
@@ -200,13 +193,6 @@
       </w:pPr>
       <w:r>
         <w:t xml:space="preserve">Resource-efficient ML systems</w:t>
-      </w:r>
-    </w:p>
-    <w:p>
-      <w:r>
-        <w:pict>
-          <v:rect style="width:0;height:1.5pt" o:hralign="center" o:hrstd="t" o:hr="t"/>
-        </w:pict>
       </w:r>
     </w:p>
     <w:bookmarkEnd w:id="25"/>
@@ -344,13 +330,6 @@
         <w:t xml:space="preserve">Digital Medical History Management Platform</w:t>
       </w:r>
     </w:p>
-    <w:p>
-      <w:r>
-        <w:pict>
-          <v:rect style="width:0;height:1.5pt" o:hralign="center" o:hrstd="t" o:hr="t"/>
-        </w:pict>
-      </w:r>
-    </w:p>
     <w:bookmarkEnd w:id="26"/>
     <w:bookmarkStart w:id="27" w:name="publications-and-technical-reports"/>
     <w:p>
@@ -533,13 +512,6 @@
         <w:t xml:space="preserve">Applied image processing and optical mark recognition techniques to automate grading workflows in educational institutions.</w:t>
       </w:r>
     </w:p>
-    <w:p>
-      <w:r>
-        <w:pict>
-          <v:rect style="width:0;height:1.5pt" o:hralign="center" o:hrstd="t" o:hr="t"/>
-        </w:pict>
-      </w:r>
-    </w:p>
     <w:bookmarkEnd w:id="27"/>
     <w:bookmarkStart w:id="28" w:name="professional-experience"/>
     <w:p>
@@ -822,13 +794,6 @@
         <w:t xml:space="preserve">Contributed to the development of an Education Management Information System serving over 1,000 students.</w:t>
       </w:r>
     </w:p>
-    <w:p>
-      <w:r>
-        <w:pict>
-          <v:rect style="width:0;height:1.5pt" o:hralign="center" o:hrstd="t" o:hr="t"/>
-        </w:pict>
-      </w:r>
-    </w:p>
     <w:bookmarkEnd w:id="28"/>
     <w:bookmarkStart w:id="29" w:name="technical-skills"/>
     <w:p>
@@ -909,13 +874,6 @@
         <w:t xml:space="preserve">PostgreSQL, MySQL, MS SQL Server, Redis</w:t>
       </w:r>
     </w:p>
-    <w:p>
-      <w:r>
-        <w:pict>
-          <v:rect style="width:0;height:1.5pt" o:hralign="center" o:hrstd="t" o:hr="t"/>
-        </w:pict>
-      </w:r>
-    </w:p>
     <w:bookmarkEnd w:id="29"/>
     <w:bookmarkStart w:id="30" w:name="awards-and-honors"/>
     <w:p>
@@ -978,13 +936,6 @@
         <w:t xml:space="preserve">Winner, Regional Science Exhibition, District Education Office, Jhapa</w:t>
       </w:r>
     </w:p>
-    <w:p>
-      <w:r>
-        <w:pict>
-          <v:rect style="width:0;height:1.5pt" o:hralign="center" o:hrstd="t" o:hr="t"/>
-        </w:pict>
-      </w:r>
-    </w:p>
     <w:bookmarkEnd w:id="30"/>
     <w:bookmarkStart w:id="31" w:name="teaching-mentoring-experience"/>
     <w:p>
@@ -1121,13 +1072,6 @@
         <w:t xml:space="preserve">Volunteer, Nepal Red Cross Society blood donation campaigns</w:t>
       </w:r>
     </w:p>
-    <w:p>
-      <w:r>
-        <w:pict>
-          <v:rect style="width:0;height:1.5pt" o:hralign="center" o:hrstd="t" o:hr="t"/>
-        </w:pict>
-      </w:r>
-    </w:p>
     <w:bookmarkEnd w:id="32"/>
     <w:bookmarkStart w:id="33" w:name="languages"/>
     <w:p>
@@ -1176,13 +1120,6 @@
       </w:pPr>
       <w:r>
         <w:t xml:space="preserve">Hindi (Fluent)</w:t>
-      </w:r>
-    </w:p>
-    <w:p>
-      <w:r>
-        <w:pict>
-          <v:rect style="width:0;height:1.5pt" o:hralign="center" o:hrstd="t" o:hr="t"/>
-        </w:pict>
       </w:r>
     </w:p>
     <w:bookmarkEnd w:id="33"/>

</xml_diff>